<commit_message>
Document - done 01.05.2019
1. upload my part of document (Project Report - ChunHung Chen.docx)
2. merge into group document (Project Report.docx)
</commit_message>
<xml_diff>
--- a/Project Report - ChunHung Chen.docx
+++ b/Project Report - ChunHung Chen.docx
@@ -50,10 +50,7 @@
         <w:ind w:left="360"/>
       </w:pPr>
       <w:r>
-        <w:t>The Model component corresponds to all the data-related logic</w:t>
-      </w:r>
-      <w:r>
-        <w:t>. In our design, we choose MySQL, the language that</w:t>
+        <w:t>The Model component corresponds to all the data-related logic. In our design, we choose MySQL, the language that</w:t>
       </w:r>
       <w:r>
         <w:t xml:space="preserve"> we access the database is PHP. </w:t>
@@ -62,13 +59,7 @@
         <w:t xml:space="preserve">For PHP, it based on PDO. </w:t>
       </w:r>
       <w:r>
-        <w:t>Controllers act as an interface between Model and View,</w:t>
-      </w:r>
-      <w:r>
-        <w:t xml:space="preserve"> </w:t>
-      </w:r>
-      <w:r>
-        <w:t xml:space="preserve">manipulate data using the Model component and interact with the Views to render the final output. </w:t>
+        <w:t xml:space="preserve">Controllers act as an interface between Model and View, manipulate data using the Model component and interact with the Views to render the final output. </w:t>
       </w:r>
       <w:r>
         <w:rPr>
@@ -94,13 +85,7 @@
         <w:ind w:left="360"/>
       </w:pPr>
       <w:r>
-        <w:t xml:space="preserve">Based on our design, because we want to make the architecture not too difficult and also only using MySQL database, we combine Model and Controller aspects into one. </w:t>
-      </w:r>
-      <w:r>
-        <w:t xml:space="preserve">In </w:t>
-      </w:r>
-      <w:r>
-        <w:t>“</w:t>
+        <w:t>Based on our design, because we want to make the architecture not too difficult and also only using MySQL database, we combine Model and Controller aspects into one. In “</w:t>
       </w:r>
       <w:r>
         <w:rPr>
@@ -109,10 +94,7 @@
         <w:t>command</w:t>
       </w:r>
       <w:r>
-        <w:t>”</w:t>
-      </w:r>
-      <w:r>
-        <w:t xml:space="preserve"> folder, it waits for View’s request by Html Get/Post methods</w:t>
+        <w:t>” folder, it waits for View’s request by Html Get/Post methods</w:t>
       </w:r>
       <w:r>
         <w:t xml:space="preserve"> and using PHP to access database.</w:t>
@@ -123,22 +105,10 @@
         <w:ind w:left="360"/>
       </w:pPr>
       <w:r>
-        <w:t xml:space="preserve">Besides, for </w:t>
-      </w:r>
-      <w:r>
-        <w:t>Controllers</w:t>
-      </w:r>
-      <w:r>
-        <w:t xml:space="preserve">, there are two aspects: updates and notifies. In our design, we also separate them as far as possible. </w:t>
-      </w:r>
-      <w:r>
-        <w:t xml:space="preserve">For </w:t>
-      </w:r>
-      <w:r>
-        <w:t>updates</w:t>
-      </w:r>
-      <w:r>
-        <w:t>, we have a file named “</w:t>
+        <w:t xml:space="preserve">Besides, for Controllers, there are two aspects: updates and notifies. In our design, we also separate them as far as possible. </w:t>
+      </w:r>
+      <w:r>
+        <w:t>For updates, we have a file named “</w:t>
       </w:r>
       <w:proofErr w:type="spellStart"/>
       <w:r>
@@ -146,16 +116,7 @@
       </w:r>
       <w:proofErr w:type="spellEnd"/>
       <w:r>
-        <w:t xml:space="preserve">”; for </w:t>
-      </w:r>
-      <w:r>
-        <w:t>notifies</w:t>
-      </w:r>
-      <w:r>
-        <w:t xml:space="preserve">, </w:t>
-      </w:r>
-      <w:r>
-        <w:t>a file named “</w:t>
+        <w:t>”; for notifies, a file named “</w:t>
       </w:r>
       <w:proofErr w:type="spellStart"/>
       <w:r>
@@ -163,10 +124,7 @@
       </w:r>
       <w:proofErr w:type="spellEnd"/>
       <w:r>
-        <w:t>”</w:t>
-      </w:r>
-      <w:r>
-        <w:t xml:space="preserve"> will engage. But some files, we merge two aspects into one file, that is because we focus on its meaning. For example, a function provides a service to present all names of library which are related to user, and then user can choose the needed library for further operation. (which is included in “</w:t>
+        <w:t>” will engage. But some files, we merge two aspects into one file, that is because we focus on its meaning. For example, a function provides a service to present all names of library which are related to user, and then user can choose the needed library for further operation. (which is included in “</w:t>
       </w:r>
       <w:proofErr w:type="spellStart"/>
       <w:r>
@@ -255,13 +213,7 @@
         <w:t>AJAX allows web pages to be updated asynchronously behind the scenes. This means that it is possible to update parts of a web page, without reloading the whole page.</w:t>
       </w:r>
       <w:r>
-        <w:t xml:space="preserve"> By this method, </w:t>
-      </w:r>
-      <w:r>
-        <w:t>browser</w:t>
-      </w:r>
-      <w:r>
-        <w:t xml:space="preserve"> do not need to query all data when its first loading. It </w:t>
+        <w:t xml:space="preserve"> By this method, browser do not need to query all data when its first loading. It </w:t>
       </w:r>
       <w:r>
         <w:t>can</w:t>
@@ -316,10 +268,7 @@
       </w:r>
       <w:proofErr w:type="spellEnd"/>
       <w:r>
-        <w:t xml:space="preserve">”. For </w:t>
-      </w:r>
-      <w:r>
-        <w:t>“</w:t>
+        <w:t>”. For “</w:t>
       </w:r>
       <w:proofErr w:type="spellStart"/>
       <w:r>
@@ -327,10 +276,7 @@
       </w:r>
       <w:proofErr w:type="spellEnd"/>
       <w:r>
-        <w:t>”</w:t>
-      </w:r>
-      <w:r>
-        <w:t>, it is used to record user profile. Where “</w:t>
+        <w:t>”, it is used to record user profile. Where “</w:t>
       </w:r>
       <w:proofErr w:type="spellStart"/>
       <w:r>
@@ -396,10 +342,7 @@
       </w:r>
       <w:proofErr w:type="spellEnd"/>
       <w:r>
-        <w:t xml:space="preserve">”, it is used to record what library is and created by whom. </w:t>
-      </w:r>
-      <w:r>
-        <w:t>Where “</w:t>
+        <w:t>”, it is used to record what library is and created by whom. Where “</w:t>
       </w:r>
       <w:proofErr w:type="spellStart"/>
       <w:r>
@@ -429,10 +372,7 @@
       </w:r>
       <w:proofErr w:type="spellEnd"/>
       <w:r>
-        <w:t>”.</w:t>
-      </w:r>
-      <w:r>
-        <w:t xml:space="preserve"> Then we can know which library that a reference </w:t>
+        <w:t xml:space="preserve">”. Then we can know which library that a reference </w:t>
       </w:r>
       <w:r>
         <w:t xml:space="preserve">belongs to and what user can access this library. </w:t>
@@ -463,103 +403,94 @@
       </w:r>
       <w:proofErr w:type="spellEnd"/>
       <w:r>
-        <w:t>” is 1.</w:t>
+        <w:t xml:space="preserve">” is 1. </w:t>
+      </w:r>
+      <w:r>
+        <w:t>And for achieving the “Trash” function, we use the “</w:t>
+      </w:r>
+      <w:proofErr w:type="spellStart"/>
+      <w:r>
+        <w:t>isDelete</w:t>
+      </w:r>
+      <w:proofErr w:type="spellEnd"/>
+      <w:r>
+        <w:t>” to decide it is active (in the any library) or dead (in the Trash). Finally, “</w:t>
+      </w:r>
+      <w:proofErr w:type="spellStart"/>
+      <w:r>
+        <w:t>shareLibraryTable</w:t>
+      </w:r>
+      <w:proofErr w:type="spellEnd"/>
+      <w:r>
+        <w:t>” is used to state who can access the library. We use “</w:t>
+      </w:r>
+      <w:proofErr w:type="spellStart"/>
+      <w:r>
+        <w:t>shareUser</w:t>
+      </w:r>
+      <w:proofErr w:type="spellEnd"/>
+      <w:r>
+        <w:t>” to record the multiple “</w:t>
+      </w:r>
+      <w:proofErr w:type="spellStart"/>
+      <w:r>
+        <w:t>userID</w:t>
+      </w:r>
+      <w:proofErr w:type="spellEnd"/>
+      <w:r>
+        <w:t>”. Which conjoin two different “</w:t>
+      </w:r>
+      <w:proofErr w:type="spellStart"/>
+      <w:r>
+        <w:t>userID</w:t>
+      </w:r>
+      <w:proofErr w:type="spellEnd"/>
+      <w:r>
+        <w:t>” with a comma “,”</w:t>
+      </w:r>
+      <w:r>
+        <w:t>. By the method, we can save our database size.</w:t>
+      </w:r>
+    </w:p>
+    <w:p>
+      <w:r>
+        <w:t>Modal</w:t>
+      </w:r>
+    </w:p>
+    <w:p>
+      <w:r>
+        <w:t xml:space="preserve">Modal is a </w:t>
+      </w:r>
+      <w:proofErr w:type="spellStart"/>
+      <w:r>
+        <w:t>lightbox</w:t>
+      </w:r>
+      <w:proofErr w:type="spellEnd"/>
+      <w:r>
+        <w:t xml:space="preserve"> in Bootstrap. Through it, we can </w:t>
+      </w:r>
+      <w:r>
+        <w:t xml:space="preserve">add dialogs to </w:t>
+      </w:r>
+      <w:r>
+        <w:t>our</w:t>
+      </w:r>
+      <w:r>
+        <w:t xml:space="preserve"> site</w:t>
+      </w:r>
+      <w:r>
+        <w:t xml:space="preserve"> and </w:t>
+      </w:r>
+      <w:r>
+        <w:t>remove scroll from the &lt;body&gt;</w:t>
+      </w:r>
+      <w:r>
+        <w:t>,</w:t>
       </w:r>
       <w:r>
         <w:t xml:space="preserve"> </w:t>
       </w:r>
       <w:r>
-        <w:t>And for achieving the “Trash” function, we use the “</w:t>
-      </w:r>
-      <w:proofErr w:type="spellStart"/>
-      <w:r>
-        <w:t>isDelete</w:t>
-      </w:r>
-      <w:proofErr w:type="spellEnd"/>
-      <w:r>
-        <w:t xml:space="preserve">” to decide it is active (in the any library) or dead (in the Trash). Finally, </w:t>
-      </w:r>
-      <w:r>
-        <w:t>“</w:t>
-      </w:r>
-      <w:proofErr w:type="spellStart"/>
-      <w:r>
-        <w:t>shareLibraryTable</w:t>
-      </w:r>
-      <w:proofErr w:type="spellEnd"/>
-      <w:r>
-        <w:t>”</w:t>
-      </w:r>
-      <w:r>
-        <w:t xml:space="preserve"> is used to state who can access the library. We use “</w:t>
-      </w:r>
-      <w:proofErr w:type="spellStart"/>
-      <w:r>
-        <w:t>shareUser</w:t>
-      </w:r>
-      <w:proofErr w:type="spellEnd"/>
-      <w:r>
-        <w:t>” to record the multiple “</w:t>
-      </w:r>
-      <w:proofErr w:type="spellStart"/>
-      <w:r>
-        <w:t>userID</w:t>
-      </w:r>
-      <w:proofErr w:type="spellEnd"/>
-      <w:r>
-        <w:t>”. Which conjoin two different “</w:t>
-      </w:r>
-      <w:proofErr w:type="spellStart"/>
-      <w:r>
-        <w:t>userID</w:t>
-      </w:r>
-      <w:proofErr w:type="spellEnd"/>
-      <w:r>
-        <w:t>” with a comma “,”</w:t>
-      </w:r>
-      <w:r>
-        <w:t>. By the method, we can save our database size.</w:t>
-      </w:r>
-    </w:p>
-    <w:p>
-      <w:r>
-        <w:t>Modal</w:t>
-      </w:r>
-    </w:p>
-    <w:p>
-      <w:r>
-        <w:t xml:space="preserve">Modal is a </w:t>
-      </w:r>
-      <w:proofErr w:type="spellStart"/>
-      <w:r>
-        <w:t>lightbox</w:t>
-      </w:r>
-      <w:proofErr w:type="spellEnd"/>
-      <w:r>
-        <w:t xml:space="preserve"> in Bootstrap. Through it, we can </w:t>
-      </w:r>
-      <w:r>
-        <w:t xml:space="preserve">add dialogs to </w:t>
-      </w:r>
-      <w:r>
-        <w:t>our</w:t>
-      </w:r>
-      <w:r>
-        <w:t xml:space="preserve"> site</w:t>
-      </w:r>
-      <w:r>
-        <w:t xml:space="preserve"> and </w:t>
-      </w:r>
-      <w:r>
-        <w:t>remove scroll from the &lt;body&gt;</w:t>
-      </w:r>
-      <w:r>
-        <w:t>,</w:t>
-      </w:r>
-      <w:r>
-        <w:t xml:space="preserve"> </w:t>
-      </w:r>
-      <w:r>
         <w:t>using</w:t>
       </w:r>
       <w:r>
@@ -567,10 +498,42 @@
       </w:r>
       <w:r>
         <w:t xml:space="preserve"> It is similar to a pop up window. While using “Modal”, we do not need to navigate to the other page to access the database.</w:t>
+      </w:r>
+    </w:p>
+    <w:p>
+      <w:r>
+        <w:t>JSON</w:t>
+      </w:r>
+    </w:p>
+    <w:p>
+      <w:r>
+        <w:t>We use JSON to build up a bridge between database and front-end for share the data from database. By JSON, we can access the amount of data once.</w:t>
+      </w:r>
+    </w:p>
+    <w:p>
+      <w:r>
+        <w:t>Validation</w:t>
+      </w:r>
+    </w:p>
+    <w:p>
+      <w:r>
+        <w:t xml:space="preserve">We implement a validation for our password to make sure the password security. By check </w:t>
+      </w:r>
+      <w:proofErr w:type="spellStart"/>
+      <w:r>
+        <w:t>ing</w:t>
+      </w:r>
+      <w:proofErr w:type="spellEnd"/>
+      <w:r>
+        <w:t xml:space="preserve"> the expression and length, it could make the password strong. Also, we use SHA1 to build up a basic protection on the connection between front-end and back-end </w:t>
       </w:r>
       <w:bookmarkStart w:id="0" w:name="_GoBack"/>
       <w:bookmarkEnd w:id="0"/>
-    </w:p>
+      <w:r>
+        <w:t>to avoid the hacker attack.</w:t>
+      </w:r>
+    </w:p>
+    <w:p/>
     <w:p/>
     <w:p/>
     <w:p/>

</xml_diff>